<commit_message>
week 8 labs added
</commit_message>
<xml_diff>
--- a/documentation/Lab8.docx
+++ b/documentation/Lab8.docx
@@ -2,6 +2,7 @@
 <file path=word/document.xml><?xml version="1.0" encoding="utf-8"?>
 <w:document xmlns:wpc="http://schemas.microsoft.com/office/word/2010/wordprocessingCanvas" xmlns:cx="http://schemas.microsoft.com/office/drawing/2014/chartex" xmlns:cx1="http://schemas.microsoft.com/office/drawing/2015/9/8/chartex" xmlns:cx2="http://schemas.microsoft.com/office/drawing/2015/10/21/chartex" xmlns:cx3="http://schemas.microsoft.com/office/drawing/2016/5/9/chartex" xmlns:cx4="http://schemas.microsoft.com/office/drawing/2016/5/10/chartex" xmlns:cx5="http://schemas.microsoft.com/office/drawing/2016/5/11/chartex" xmlns:cx6="http://schemas.microsoft.com/office/drawing/2016/5/12/chartex" xmlns:cx7="http://schemas.microsoft.com/office/drawing/2016/5/13/chartex" xmlns:cx8="http://schemas.microsoft.com/office/drawing/2016/5/14/chartex" xmlns:mc="http://schemas.openxmlformats.org/markup-compatibility/2006" xmlns:aink="http://schemas.microsoft.com/office/drawing/2016/ink" xmlns:am3d="http://schemas.microsoft.com/office/drawing/2017/model3d" xmlns:o="urn:schemas-microsoft-com:office:office" xmlns:r="http://schemas.openxmlformats.org/officeDocument/2006/relationships" xmlns:m="http://schemas.openxmlformats.org/officeDocument/2006/math" xmlns:v="urn:schemas-microsoft-com:vml" xmlns:wp14="http://schemas.microsoft.com/office/word/2010/wordprocessingDrawing" xmlns:wp="http://schemas.openxmlformats.org/drawingml/2006/wordprocessingDrawing" xmlns:w10="urn:schemas-microsoft-com:office:word" xmlns:w="http://schemas.openxmlformats.org/wordprocessingml/2006/main" xmlns:w14="http://schemas.microsoft.com/office/word/2010/wordml" xmlns:w15="http://schemas.microsoft.com/office/word/2012/wordml" xmlns:w16cex="http://schemas.microsoft.com/office/word/2018/wordml/cex" xmlns:w16cid="http://schemas.microsoft.com/office/word/2016/wordml/cid" xmlns:w16="http://schemas.microsoft.com/office/word/2018/wordml" xmlns:w16se="http://schemas.microsoft.com/office/word/2015/wordml/symex" xmlns:wpg="http://schemas.microsoft.com/office/word/2010/wordprocessingGroup" xmlns:wpi="http://schemas.microsoft.com/office/word/2010/wordprocessingInk" xmlns:wne="http://schemas.microsoft.com/office/word/2006/wordml" xmlns:wps="http://schemas.microsoft.com/office/word/2010/wordprocessingShape" mc:Ignorable="w14 w15 w16se w16cid w16 w16cex wp14">
   <w:body>
+    <w:p/>
     <w:p>
       <w:pPr>
         <w:rPr>
@@ -12,12 +13,24 @@
         <w:rPr>
           <w:b/>
         </w:rPr>
-        <w:t>CS 276 – Lab 7</w:t>
+        <w:t xml:space="preserve">CS 276 – </w:t>
       </w:r>
       <w:r>
         <w:rPr>
           <w:b/>
         </w:rPr>
+        <w:t xml:space="preserve">Lab 8: </w:t>
+      </w:r>
+      <w:r>
+        <w:rPr>
+          <w:b/>
+        </w:rPr>
+        <w:t>Week 9 Trigger Exercises</w:t>
+      </w:r>
+      <w:r>
+        <w:rPr>
+          <w:b/>
+        </w:rPr>
         <w:tab/>
       </w:r>
       <w:r>
@@ -31,33 +44,38 @@
           <w:b/>
         </w:rPr>
         <w:tab/>
+        <w:t xml:space="preserve">Name: </w:t>
       </w:r>
       <w:r>
         <w:rPr>
           <w:b/>
         </w:rPr>
-        <w:tab/>
-      </w:r>
-      <w:r>
-        <w:rPr>
-          <w:b/>
-        </w:rPr>
-        <w:tab/>
-        <w:t>Name:</w:t>
-      </w:r>
-      <w:r>
-        <w:rPr>
-          <w:b/>
-        </w:rPr>
-        <w:t xml:space="preserve"> Blake Bryant</w:t>
+        <w:t>Blake Bryant</w:t>
       </w:r>
     </w:p>
     <w:p>
-      <w:pPr>
-        <w:pStyle w:val="ListParagraph"/>
-        <w:ind w:left="360"/>
-      </w:pPr>
+      <w:r>
+        <w:t>Run Week9.sql file found in the Moodle shell</w:t>
+      </w:r>
+      <w:r>
+        <w:t xml:space="preserve"> if you </w:t>
+      </w:r>
+      <w:proofErr w:type="gramStart"/>
+      <w:r>
+        <w:t>haven’t</w:t>
+      </w:r>
+      <w:proofErr w:type="gramEnd"/>
+      <w:r>
+        <w:t xml:space="preserve"> already done so</w:t>
+      </w:r>
+      <w:r>
+        <w:t>.</w:t>
+      </w:r>
+      <w:r>
+        <w:t xml:space="preserve"> Once you completed this lab upload this file to the appropriate link in Moodle with the specified screen prints included.</w:t>
+      </w:r>
     </w:p>
+    <w:p/>
     <w:p>
       <w:pPr>
         <w:pStyle w:val="ListParagraph"/>
@@ -67,78 +85,50 @@
         </w:numPr>
       </w:pPr>
       <w:r>
-        <w:t xml:space="preserve">Download the </w:t>
-      </w:r>
-      <w:r>
-        <w:t>Week8.sql</w:t>
-      </w:r>
-      <w:r>
-        <w:t xml:space="preserve"> for lab 7</w:t>
-      </w:r>
-      <w:r>
-        <w:t xml:space="preserve"> from the Moodle shell</w:t>
-      </w:r>
-      <w:r>
-        <w:t xml:space="preserve"> and execute it.</w:t>
+        <w:t xml:space="preserve">Create a </w:t>
+      </w:r>
+      <w:r>
+        <w:t xml:space="preserve">row-level </w:t>
+      </w:r>
+      <w:r>
+        <w:t>trigger that will print out a warning message that a salary on the employee table has been updated.  Employee number, name, old salary and new salary should be printed out.</w:t>
+      </w:r>
+      <w:r>
+        <w:t xml:space="preserve"> Test this trigger with an UPDATE on the of the </w:t>
+      </w:r>
+      <w:proofErr w:type="spellStart"/>
+      <w:r>
+        <w:t>employee_salary</w:t>
+      </w:r>
+      <w:proofErr w:type="spellEnd"/>
+      <w:r>
+        <w:t xml:space="preserve"> column on the employee table.</w:t>
+      </w:r>
+      <w:r>
+        <w:rPr>
+          <w:color w:val="FF0000"/>
+        </w:rPr>
+        <w:t xml:space="preserve"> Below paste screen prints of the code for your trigger and the results of the test on the trigger</w:t>
+      </w:r>
+      <w:r>
+        <w:rPr>
+          <w:color w:val="FF0000"/>
+        </w:rPr>
+        <w:t>.</w:t>
       </w:r>
     </w:p>
     <w:p>
       <w:pPr>
-        <w:pStyle w:val="ListParagraph"/>
-        <w:ind w:left="360"/>
-      </w:pPr>
-    </w:p>
-    <w:p>
-      <w:pPr>
-        <w:pStyle w:val="ListParagraph"/>
-        <w:ind w:left="360"/>
-      </w:pPr>
-    </w:p>
-    <w:p>
-      <w:pPr>
-        <w:pStyle w:val="ListParagraph"/>
-        <w:numPr>
-          <w:ilvl w:val="0"/>
-          <w:numId w:val="1"/>
-        </w:numPr>
-      </w:pPr>
-      <w:r>
-        <w:t>Write a f</w:t>
-      </w:r>
-      <w:r>
-        <w:t>unction that will return the state of the Purchaser</w:t>
-      </w:r>
-      <w:r>
-        <w:t xml:space="preserve">, when given the </w:t>
-      </w:r>
-      <w:proofErr w:type="spellStart"/>
-      <w:r>
-        <w:t>p</w:t>
-      </w:r>
-      <w:r>
-        <w:t>urchaser_</w:t>
-      </w:r>
-      <w:r>
-        <w:t>id</w:t>
-      </w:r>
-      <w:proofErr w:type="spellEnd"/>
-      <w:r>
-        <w:t>.</w:t>
-      </w:r>
-      <w:r>
-        <w:t xml:space="preserve"> None of the modules your write in this lab need to be within a package.</w:t>
-      </w:r>
-    </w:p>
-    <w:p>
+        <w:ind w:left="720"/>
+      </w:pPr>
       <w:r>
         <w:rPr>
           <w:noProof/>
         </w:rPr>
-        <w:lastRenderedPageBreak/>
         <w:drawing>
-          <wp:inline distT="0" distB="0" distL="0" distR="0" wp14:anchorId="79AE7ADA" wp14:editId="2D1CD702">
-            <wp:extent cx="5943600" cy="7466330"/>
-            <wp:effectExtent l="0" t="0" r="0" b="1270"/>
+          <wp:inline distT="0" distB="0" distL="0" distR="0" wp14:anchorId="4FA9856D" wp14:editId="4F08CD24">
+            <wp:extent cx="5943600" cy="4953000"/>
+            <wp:effectExtent l="0" t="0" r="0" b="0"/>
             <wp:docPr id="1" name="Picture 1"/>
             <wp:cNvGraphicFramePr>
               <a:graphicFrameLocks xmlns:a="http://schemas.openxmlformats.org/drawingml/2006/main" noChangeAspect="1"/>
@@ -159,7 +149,7 @@
                   <pic:spPr>
                     <a:xfrm>
                       <a:off x="0" y="0"/>
-                      <a:ext cx="5943600" cy="7466330"/>
+                      <a:ext cx="5943600" cy="4953000"/>
                     </a:xfrm>
                     <a:prstGeom prst="rect">
                       <a:avLst/>
@@ -173,6 +163,11 @@
       </w:r>
     </w:p>
     <w:p>
+      <w:r>
+        <w:br w:type="page"/>
+      </w:r>
+    </w:p>
+    <w:p>
       <w:pPr>
         <w:pStyle w:val="ListParagraph"/>
         <w:numPr>
@@ -181,16 +176,68 @@
         </w:numPr>
       </w:pPr>
       <w:r>
-        <w:t>Write a f</w:t>
-      </w:r>
-      <w:r>
-        <w:t>unction that will return the tax</w:t>
+        <w:lastRenderedPageBreak/>
+        <w:t>Create a</w:t>
+      </w:r>
+      <w:r>
+        <w:t xml:space="preserve"> row-level</w:t>
+      </w:r>
+      <w:r>
+        <w:t xml:space="preserve"> trigger t</w:t>
+      </w:r>
+      <w:r>
+        <w:t>hat will</w:t>
+      </w:r>
+      <w:r>
+        <w:t xml:space="preserve"> raise an application error to</w:t>
       </w:r>
       <w:r>
         <w:t xml:space="preserve"> </w:t>
       </w:r>
       <w:r>
-        <w:t>rate when given the state code.</w:t>
+        <w:t xml:space="preserve">prevent insertion of a row to the </w:t>
+      </w:r>
+      <w:r>
+        <w:t>customer</w:t>
+      </w:r>
+      <w:r>
+        <w:t xml:space="preserve"> </w:t>
+      </w:r>
+      <w:r>
+        <w:t>table if the credit rating of the specified customer is below 5 (below average).</w:t>
+      </w:r>
+      <w:r>
+        <w:t xml:space="preserve">   Customer </w:t>
+      </w:r>
+      <w:r>
+        <w:t xml:space="preserve">first and last </w:t>
+      </w:r>
+      <w:r>
+        <w:t>name and credit rating should be printed out with a warning message</w:t>
+      </w:r>
+      <w:r>
+        <w:t xml:space="preserve"> that the credit rating is below 5</w:t>
+      </w:r>
+      <w:r>
+        <w:t>.</w:t>
+      </w:r>
+      <w:r>
+        <w:t xml:space="preserve"> Note: Raising the error will throw the exception. You should assume that the module attempting to perform the INSERT handles the exception.</w:t>
+      </w:r>
+      <w:r>
+        <w:t xml:space="preserve"> Test this trigger with an INSERT on the customer table. You don’t have to handle the exception. You can just test with an INSERT statement. </w:t>
+      </w:r>
+      <w:r>
+        <w:rPr>
+          <w:color w:val="FF0000"/>
+        </w:rPr>
+        <w:t>Below paste screen prints of the code for your trigger and the results of the test on the trigger</w:t>
+      </w:r>
+      <w:r>
+        <w:rPr>
+          <w:color w:val="FF0000"/>
+        </w:rPr>
+        <w:t>.</w:t>
       </w:r>
     </w:p>
     <w:p>
@@ -201,11 +248,10 @@
         <w:rPr>
           <w:noProof/>
         </w:rPr>
-        <w:lastRenderedPageBreak/>
         <w:drawing>
-          <wp:inline distT="0" distB="0" distL="0" distR="0" wp14:anchorId="5CFE72BC" wp14:editId="7170376B">
-            <wp:extent cx="5943600" cy="5934710"/>
-            <wp:effectExtent l="0" t="0" r="0" b="8890"/>
+          <wp:inline distT="0" distB="0" distL="0" distR="0" wp14:anchorId="08E8CBEF" wp14:editId="3CADB41B">
+            <wp:extent cx="5943600" cy="4723130"/>
+            <wp:effectExtent l="0" t="0" r="0" b="1270"/>
             <wp:docPr id="2" name="Picture 2"/>
             <wp:cNvGraphicFramePr>
               <a:graphicFrameLocks xmlns:a="http://schemas.openxmlformats.org/drawingml/2006/main" noChangeAspect="1"/>
@@ -226,7 +272,7 @@
                   <pic:spPr>
                     <a:xfrm>
                       <a:off x="0" y="0"/>
-                      <a:ext cx="5943600" cy="5934710"/>
+                      <a:ext cx="5943600" cy="4723130"/>
                     </a:xfrm>
                     <a:prstGeom prst="rect">
                       <a:avLst/>
@@ -239,10 +285,11 @@
         </w:drawing>
       </w:r>
     </w:p>
+    <w:p/>
     <w:p>
-      <w:pPr>
-        <w:pStyle w:val="ListParagraph"/>
-      </w:pPr>
+      <w:r>
+        <w:br w:type="page"/>
+      </w:r>
     </w:p>
     <w:p>
       <w:pPr>
@@ -253,258 +300,75 @@
         </w:numPr>
       </w:pPr>
       <w:r>
-        <w:t xml:space="preserve">Write a function that will return the total cost </w:t>
-      </w:r>
-      <w:r>
-        <w:t xml:space="preserve">to the purchaser given the </w:t>
+        <w:lastRenderedPageBreak/>
+        <w:t xml:space="preserve">Create a </w:t>
+      </w:r>
+      <w:r>
+        <w:t xml:space="preserve">row-level </w:t>
+      </w:r>
+      <w:r>
+        <w:t>trig</w:t>
+      </w:r>
+      <w:r>
+        <w:t xml:space="preserve">ger that will insert a row to the </w:t>
       </w:r>
       <w:proofErr w:type="spellStart"/>
       <w:r>
-        <w:t>purchaser_id</w:t>
+        <w:t>Purchase_</w:t>
+      </w:r>
+      <w:r>
+        <w:t>Audit</w:t>
       </w:r>
       <w:proofErr w:type="spellEnd"/>
       <w:r>
-        <w:t xml:space="preserve">, </w:t>
+        <w:t xml:space="preserve"> table any time a record is upd</w:t>
+      </w:r>
+      <w:r>
+        <w:t>ated OR inserted into the Purchase</w:t>
+      </w:r>
+      <w:r>
+        <w:t xml:space="preserve"> table.</w:t>
+      </w:r>
+      <w:r>
+        <w:t xml:space="preserve">  </w:t>
+      </w:r>
+      <w:r>
+        <w:t xml:space="preserve"> Included in this audit table (review the Week9 SQL file), is a </w:t>
       </w:r>
       <w:proofErr w:type="spellStart"/>
       <w:r>
-        <w:t>product_id</w:t>
+        <w:t>who_did_this</w:t>
       </w:r>
       <w:proofErr w:type="spellEnd"/>
       <w:r>
-        <w:t xml:space="preserve"> and quantity purchased. The total cost should be calculated as </w:t>
+        <w:t xml:space="preserve"> column which should indicate the username of the person that did the insert or update.</w:t>
+      </w:r>
+      <w:r>
+        <w:t xml:space="preserve"> Test this trigger twice. Once with an INSERT and once with an UPDATE of the Purchase Table. </w:t>
+      </w:r>
+      <w:r>
+        <w:rPr>
+          <w:color w:val="FF0000"/>
+        </w:rPr>
+        <w:t>Below paste screen prints of the code for your trigger and the results of the two tests on the trigger</w:t>
+      </w:r>
+      <w:r>
+        <w:t>.</w:t>
       </w:r>
     </w:p>
     <w:p>
       <w:pPr>
-        <w:pStyle w:val="ListParagraph"/>
-      </w:pPr>
-      <w:r>
-        <w:t>Total cost = product</w:t>
-      </w:r>
-      <w:r>
-        <w:t xml:space="preserve"> price</w:t>
-      </w:r>
-      <w:r>
-        <w:t xml:space="preserve"> * quantity * (1 + tax rate)</w:t>
-      </w:r>
-    </w:p>
-    <w:p>
-      <w:pPr>
-        <w:pStyle w:val="ListParagraph"/>
-        <w:ind w:left="360"/>
-      </w:pPr>
-      <w:r>
-        <w:t>This function should use the previous two functions to determine the tax rate.</w:t>
-      </w:r>
-    </w:p>
-    <w:p/>
-    <w:p>
-      <w:pPr>
-        <w:pStyle w:val="ListParagraph"/>
-        <w:numPr>
-          <w:ilvl w:val="0"/>
-          <w:numId w:val="1"/>
-        </w:numPr>
-      </w:pPr>
-      <w:r>
-        <w:t xml:space="preserve">Write a function that given a </w:t>
-      </w:r>
-      <w:proofErr w:type="spellStart"/>
-      <w:r>
-        <w:t>product_id</w:t>
-      </w:r>
-      <w:proofErr w:type="spellEnd"/>
-      <w:r>
-        <w:t xml:space="preserve"> returns the product name.</w:t>
-      </w:r>
-    </w:p>
-    <w:p>
-      <w:pPr>
-        <w:pStyle w:val="ListParagraph"/>
-        <w:ind w:left="360"/>
-      </w:pPr>
-    </w:p>
-    <w:p>
-      <w:pPr>
-        <w:pStyle w:val="ListParagraph"/>
-        <w:ind w:left="360"/>
-      </w:pPr>
-    </w:p>
-    <w:p>
-      <w:pPr>
-        <w:pStyle w:val="ListParagraph"/>
-        <w:numPr>
-          <w:ilvl w:val="0"/>
-          <w:numId w:val="1"/>
-        </w:numPr>
-      </w:pPr>
-      <w:r>
-        <w:t xml:space="preserve">Write a stored procedure </w:t>
-      </w:r>
-      <w:r>
-        <w:t xml:space="preserve">that given the </w:t>
-      </w:r>
-      <w:proofErr w:type="spellStart"/>
-      <w:r>
-        <w:t>purchaser_id</w:t>
-      </w:r>
-      <w:proofErr w:type="spellEnd"/>
-      <w:r>
-        <w:t xml:space="preserve">, </w:t>
-      </w:r>
-      <w:proofErr w:type="spellStart"/>
-      <w:r>
-        <w:t>product_id</w:t>
-      </w:r>
-      <w:proofErr w:type="spellEnd"/>
-      <w:r>
-        <w:t xml:space="preserve"> and quantity purchased</w:t>
-      </w:r>
-      <w:r>
-        <w:t xml:space="preserve"> will do the following:</w:t>
-      </w:r>
-    </w:p>
-    <w:p>
-      <w:pPr>
-        <w:pStyle w:val="ListParagraph"/>
-        <w:numPr>
-          <w:ilvl w:val="1"/>
-          <w:numId w:val="1"/>
-        </w:numPr>
-      </w:pPr>
-      <w:r>
-        <w:lastRenderedPageBreak/>
-        <w:t>Updates the product amount in the product table by subtracting the quantity purchased from the previous product amount and storing the updated product amount in the product table</w:t>
-      </w:r>
-    </w:p>
-    <w:p>
-      <w:pPr>
-        <w:pStyle w:val="ListParagraph"/>
-        <w:numPr>
-          <w:ilvl w:val="1"/>
-          <w:numId w:val="1"/>
-        </w:numPr>
-      </w:pPr>
-      <w:r>
-        <w:t xml:space="preserve">Uses the </w:t>
-      </w:r>
-      <w:r>
-        <w:t xml:space="preserve">two </w:t>
-      </w:r>
-      <w:r>
-        <w:t>function</w:t>
-      </w:r>
-      <w:r>
-        <w:t>s</w:t>
-      </w:r>
-      <w:r>
-        <w:t xml:space="preserve"> above to get the total cost</w:t>
-      </w:r>
-      <w:r>
-        <w:t xml:space="preserve"> and the product name.</w:t>
-      </w:r>
-    </w:p>
-    <w:p>
-      <w:pPr>
-        <w:pStyle w:val="ListParagraph"/>
-        <w:numPr>
-          <w:ilvl w:val="1"/>
-          <w:numId w:val="1"/>
-        </w:numPr>
-      </w:pPr>
-      <w:r>
-        <w:t>Print</w:t>
-      </w:r>
-      <w:r>
-        <w:t>s</w:t>
-      </w:r>
-      <w:r>
-        <w:t xml:space="preserve"> out the </w:t>
-      </w:r>
-      <w:proofErr w:type="spellStart"/>
-      <w:r>
-        <w:t>purchaser_id</w:t>
-      </w:r>
-      <w:proofErr w:type="spellEnd"/>
-      <w:r>
-        <w:t>, the</w:t>
-      </w:r>
-      <w:r>
-        <w:t>ir</w:t>
-      </w:r>
-      <w:r>
-        <w:t xml:space="preserve"> first na</w:t>
-      </w:r>
-      <w:r>
-        <w:t>me and</w:t>
-      </w:r>
-      <w:r>
-        <w:t xml:space="preserve"> last name, </w:t>
-      </w:r>
-      <w:r>
-        <w:t>the product name, quan</w:t>
-      </w:r>
-      <w:r>
-        <w:t>t</w:t>
-      </w:r>
-      <w:r>
-        <w:t xml:space="preserve">ity purchased </w:t>
-      </w:r>
-      <w:r>
-        <w:t>and the</w:t>
-      </w:r>
-      <w:r>
-        <w:t xml:space="preserve"> total cost of the purchase</w:t>
-      </w:r>
-    </w:p>
-    <w:p/>
-    <w:p>
-      <w:pPr>
-        <w:pStyle w:val="ListParagraph"/>
-        <w:numPr>
-          <w:ilvl w:val="0"/>
-          <w:numId w:val="1"/>
-        </w:numPr>
-      </w:pPr>
-      <w:r>
-        <w:t xml:space="preserve">Testing and submitting </w:t>
-      </w:r>
-      <w:r>
-        <w:t>your code:</w:t>
-      </w:r>
-    </w:p>
-    <w:p>
-      <w:pPr>
-        <w:pStyle w:val="ListParagraph"/>
-        <w:numPr>
-          <w:ilvl w:val="0"/>
-          <w:numId w:val="2"/>
-        </w:numPr>
-      </w:pPr>
-      <w:r>
-        <w:t xml:space="preserve">Use a select statement to show </w:t>
-      </w:r>
-      <w:r>
-        <w:t xml:space="preserve">the </w:t>
-      </w:r>
-      <w:r>
-        <w:t>current product amount for all products.</w:t>
-      </w:r>
-    </w:p>
-    <w:p>
-      <w:pPr>
-        <w:pStyle w:val="ListParagraph"/>
+        <w:ind w:left="720"/>
       </w:pPr>
       <w:r>
         <w:rPr>
           <w:noProof/>
         </w:rPr>
         <w:drawing>
-          <wp:inline distT="0" distB="0" distL="0" distR="0" wp14:anchorId="334504B1" wp14:editId="5077F2C6">
-            <wp:extent cx="5943600" cy="1883410"/>
-            <wp:effectExtent l="0" t="0" r="0" b="2540"/>
-            <wp:docPr id="4" name="Picture 4"/>
+          <wp:inline distT="0" distB="0" distL="0" distR="0" wp14:anchorId="3B20A4FA" wp14:editId="6A336147">
+            <wp:extent cx="5943600" cy="3272790"/>
+            <wp:effectExtent l="0" t="0" r="0" b="3810"/>
+            <wp:docPr id="3" name="Picture 3"/>
             <wp:cNvGraphicFramePr>
               <a:graphicFrameLocks xmlns:a="http://schemas.openxmlformats.org/drawingml/2006/main" noChangeAspect="1"/>
             </wp:cNvGraphicFramePr>
@@ -524,7 +388,7 @@
                   <pic:spPr>
                     <a:xfrm>
                       <a:off x="0" y="0"/>
-                      <a:ext cx="5943600" cy="1883410"/>
+                      <a:ext cx="5943600" cy="3272790"/>
                     </a:xfrm>
                     <a:prstGeom prst="rect">
                       <a:avLst/>
@@ -539,48 +403,18 @@
     </w:p>
     <w:p>
       <w:pPr>
-        <w:pStyle w:val="ListParagraph"/>
-        <w:numPr>
-          <w:ilvl w:val="0"/>
-          <w:numId w:val="2"/>
-        </w:numPr>
-      </w:pPr>
-      <w:r>
-        <w:t>Test your code by calling the procedure with</w:t>
-      </w:r>
-      <w:r>
-        <w:t xml:space="preserve"> </w:t>
-      </w:r>
-      <w:proofErr w:type="spellStart"/>
-      <w:r>
-        <w:t>purchaser_id</w:t>
-      </w:r>
-      <w:proofErr w:type="spellEnd"/>
-      <w:r>
-        <w:t xml:space="preserve"> of 30, </w:t>
-      </w:r>
-      <w:proofErr w:type="spellStart"/>
-      <w:r>
-        <w:t>product_id</w:t>
-      </w:r>
-      <w:proofErr w:type="spellEnd"/>
-      <w:r>
-        <w:t xml:space="preserve"> of 400, quantity purchased of 4.</w:t>
-      </w:r>
-    </w:p>
-    <w:p>
-      <w:pPr>
-        <w:pStyle w:val="ListParagraph"/>
+        <w:ind w:left="720"/>
       </w:pPr>
       <w:r>
         <w:rPr>
           <w:noProof/>
         </w:rPr>
+        <w:lastRenderedPageBreak/>
         <w:drawing>
-          <wp:inline distT="0" distB="0" distL="0" distR="0" wp14:anchorId="74DBAE73" wp14:editId="2AC057D5">
-            <wp:extent cx="3933825" cy="2343150"/>
-            <wp:effectExtent l="0" t="0" r="9525" b="0"/>
-            <wp:docPr id="5" name="Picture 5"/>
+          <wp:inline distT="0" distB="0" distL="0" distR="0" wp14:anchorId="55D893E4" wp14:editId="70AE6EE3">
+            <wp:extent cx="3105150" cy="4257675"/>
+            <wp:effectExtent l="0" t="0" r="0" b="9525"/>
+            <wp:docPr id="4" name="Picture 4"/>
             <wp:cNvGraphicFramePr>
               <a:graphicFrameLocks xmlns:a="http://schemas.openxmlformats.org/drawingml/2006/main" noChangeAspect="1"/>
             </wp:cNvGraphicFramePr>
@@ -600,7 +434,7 @@
                   <pic:spPr>
                     <a:xfrm>
                       <a:off x="0" y="0"/>
-                      <a:ext cx="3933825" cy="2343150"/>
+                      <a:ext cx="3105150" cy="4257675"/>
                     </a:xfrm>
                     <a:prstGeom prst="rect">
                       <a:avLst/>
@@ -615,35 +449,17 @@
     </w:p>
     <w:p>
       <w:pPr>
-        <w:pStyle w:val="ListParagraph"/>
-        <w:numPr>
-          <w:ilvl w:val="0"/>
-          <w:numId w:val="2"/>
-        </w:numPr>
-      </w:pPr>
-      <w:r>
-        <w:t>Use a select statement to show product amount</w:t>
-      </w:r>
-      <w:r>
-        <w:t xml:space="preserve"> in the product table</w:t>
-      </w:r>
-      <w:r>
-        <w:t xml:space="preserve"> was reduced by the quantity purchased.</w:t>
-      </w:r>
-    </w:p>
-    <w:p>
-      <w:pPr>
-        <w:pStyle w:val="ListParagraph"/>
+        <w:ind w:left="720"/>
       </w:pPr>
       <w:r>
         <w:rPr>
           <w:noProof/>
         </w:rPr>
         <w:drawing>
-          <wp:inline distT="0" distB="0" distL="0" distR="0" wp14:anchorId="657ED3E9" wp14:editId="56EC5E1E">
-            <wp:extent cx="5943600" cy="1473835"/>
+          <wp:inline distT="0" distB="0" distL="0" distR="0" wp14:anchorId="7C682BE1" wp14:editId="286AB71A">
+            <wp:extent cx="5943600" cy="1449070"/>
             <wp:effectExtent l="0" t="0" r="0" b="0"/>
-            <wp:docPr id="6" name="Picture 6"/>
+            <wp:docPr id="5" name="Picture 5"/>
             <wp:cNvGraphicFramePr>
               <a:graphicFrameLocks xmlns:a="http://schemas.openxmlformats.org/drawingml/2006/main" noChangeAspect="1"/>
             </wp:cNvGraphicFramePr>
@@ -663,7 +479,7 @@
                   <pic:spPr>
                     <a:xfrm>
                       <a:off x="0" y="0"/>
-                      <a:ext cx="5943600" cy="1473835"/>
+                      <a:ext cx="5943600" cy="1449070"/>
                     </a:xfrm>
                     <a:prstGeom prst="rect">
                       <a:avLst/>
@@ -678,30 +494,17 @@
     </w:p>
     <w:p>
       <w:pPr>
-        <w:pStyle w:val="ListParagraph"/>
-        <w:numPr>
-          <w:ilvl w:val="0"/>
-          <w:numId w:val="2"/>
-        </w:numPr>
-      </w:pPr>
-      <w:r>
-        <w:lastRenderedPageBreak/>
-        <w:t>Paste screen shots below of the results of 7a, b and c. Also provide screen shots of the code in your 4 functions and 1 procedure.</w:t>
-      </w:r>
-    </w:p>
-    <w:p>
-      <w:pPr>
-        <w:pStyle w:val="ListParagraph"/>
+        <w:ind w:left="720"/>
       </w:pPr>
       <w:r>
         <w:rPr>
           <w:noProof/>
         </w:rPr>
         <w:drawing>
-          <wp:inline distT="0" distB="0" distL="0" distR="0" wp14:anchorId="54E78BF6" wp14:editId="54E1D796">
-            <wp:extent cx="5943600" cy="3360420"/>
+          <wp:inline distT="0" distB="0" distL="0" distR="0" wp14:anchorId="72C37F78" wp14:editId="2C64B917">
+            <wp:extent cx="5943600" cy="1167130"/>
             <wp:effectExtent l="0" t="0" r="0" b="0"/>
-            <wp:docPr id="8" name="Picture 8"/>
+            <wp:docPr id="6" name="Picture 6"/>
             <wp:cNvGraphicFramePr>
               <a:graphicFrameLocks xmlns:a="http://schemas.openxmlformats.org/drawingml/2006/main" noChangeAspect="1"/>
             </wp:cNvGraphicFramePr>
@@ -721,7 +524,7 @@
                   <pic:spPr>
                     <a:xfrm>
                       <a:off x="0" y="0"/>
-                      <a:ext cx="5943600" cy="3360420"/>
+                      <a:ext cx="5943600" cy="1167130"/>
                     </a:xfrm>
                     <a:prstGeom prst="rect">
                       <a:avLst/>
@@ -736,211 +539,10 @@
     </w:p>
     <w:p>
       <w:pPr>
-        <w:pStyle w:val="ListParagraph"/>
-      </w:pPr>
-      <w:r>
-        <w:rPr>
-          <w:noProof/>
-        </w:rPr>
-        <w:drawing>
-          <wp:inline distT="0" distB="0" distL="0" distR="0" wp14:anchorId="5FC82FD9" wp14:editId="1DE07AF7">
-            <wp:extent cx="4505325" cy="2409825"/>
-            <wp:effectExtent l="0" t="0" r="9525" b="9525"/>
-            <wp:docPr id="9" name="Picture 9"/>
-            <wp:cNvGraphicFramePr>
-              <a:graphicFrameLocks xmlns:a="http://schemas.openxmlformats.org/drawingml/2006/main" noChangeAspect="1"/>
-            </wp:cNvGraphicFramePr>
-            <a:graphic xmlns:a="http://schemas.openxmlformats.org/drawingml/2006/main">
-              <a:graphicData uri="http://schemas.openxmlformats.org/drawingml/2006/picture">
-                <pic:pic xmlns:pic="http://schemas.openxmlformats.org/drawingml/2006/picture">
-                  <pic:nvPicPr>
-                    <pic:cNvPr id="1" name=""/>
-                    <pic:cNvPicPr/>
-                  </pic:nvPicPr>
-                  <pic:blipFill>
-                    <a:blip r:embed="rId11"/>
-                    <a:stretch>
-                      <a:fillRect/>
-                    </a:stretch>
-                  </pic:blipFill>
-                  <pic:spPr>
-                    <a:xfrm>
-                      <a:off x="0" y="0"/>
-                      <a:ext cx="4505325" cy="2409825"/>
-                    </a:xfrm>
-                    <a:prstGeom prst="rect">
-                      <a:avLst/>
-                    </a:prstGeom>
-                  </pic:spPr>
-                </pic:pic>
-              </a:graphicData>
-            </a:graphic>
-          </wp:inline>
-        </w:drawing>
-      </w:r>
+        <w:ind w:left="720"/>
+      </w:pPr>
     </w:p>
-    <w:p>
-      <w:pPr>
-        <w:pStyle w:val="ListParagraph"/>
-      </w:pPr>
-      <w:r>
-        <w:rPr>
-          <w:noProof/>
-        </w:rPr>
-        <w:lastRenderedPageBreak/>
-        <w:drawing>
-          <wp:inline distT="0" distB="0" distL="0" distR="0" wp14:anchorId="25B36C70" wp14:editId="6F53C366">
-            <wp:extent cx="5095875" cy="4152900"/>
-            <wp:effectExtent l="0" t="0" r="9525" b="0"/>
-            <wp:docPr id="10" name="Picture 10"/>
-            <wp:cNvGraphicFramePr>
-              <a:graphicFrameLocks xmlns:a="http://schemas.openxmlformats.org/drawingml/2006/main" noChangeAspect="1"/>
-            </wp:cNvGraphicFramePr>
-            <a:graphic xmlns:a="http://schemas.openxmlformats.org/drawingml/2006/main">
-              <a:graphicData uri="http://schemas.openxmlformats.org/drawingml/2006/picture">
-                <pic:pic xmlns:pic="http://schemas.openxmlformats.org/drawingml/2006/picture">
-                  <pic:nvPicPr>
-                    <pic:cNvPr id="1" name=""/>
-                    <pic:cNvPicPr/>
-                  </pic:nvPicPr>
-                  <pic:blipFill>
-                    <a:blip r:embed="rId12"/>
-                    <a:stretch>
-                      <a:fillRect/>
-                    </a:stretch>
-                  </pic:blipFill>
-                  <pic:spPr>
-                    <a:xfrm>
-                      <a:off x="0" y="0"/>
-                      <a:ext cx="5095875" cy="4152900"/>
-                    </a:xfrm>
-                    <a:prstGeom prst="rect">
-                      <a:avLst/>
-                    </a:prstGeom>
-                  </pic:spPr>
-                </pic:pic>
-              </a:graphicData>
-            </a:graphic>
-          </wp:inline>
-        </w:drawing>
-      </w:r>
-    </w:p>
-    <w:p>
-      <w:pPr>
-        <w:pStyle w:val="ListParagraph"/>
-      </w:pPr>
-      <w:r>
-        <w:rPr>
-          <w:noProof/>
-        </w:rPr>
-        <w:lastRenderedPageBreak/>
-        <w:drawing>
-          <wp:inline distT="0" distB="0" distL="0" distR="0" wp14:anchorId="6FAFFED6" wp14:editId="59C225D8">
-            <wp:extent cx="5943600" cy="4366260"/>
-            <wp:effectExtent l="0" t="0" r="0" b="0"/>
-            <wp:docPr id="11" name="Picture 11"/>
-            <wp:cNvGraphicFramePr>
-              <a:graphicFrameLocks xmlns:a="http://schemas.openxmlformats.org/drawingml/2006/main" noChangeAspect="1"/>
-            </wp:cNvGraphicFramePr>
-            <a:graphic xmlns:a="http://schemas.openxmlformats.org/drawingml/2006/main">
-              <a:graphicData uri="http://schemas.openxmlformats.org/drawingml/2006/picture">
-                <pic:pic xmlns:pic="http://schemas.openxmlformats.org/drawingml/2006/picture">
-                  <pic:nvPicPr>
-                    <pic:cNvPr id="1" name=""/>
-                    <pic:cNvPicPr/>
-                  </pic:nvPicPr>
-                  <pic:blipFill>
-                    <a:blip r:embed="rId13"/>
-                    <a:stretch>
-                      <a:fillRect/>
-                    </a:stretch>
-                  </pic:blipFill>
-                  <pic:spPr>
-                    <a:xfrm>
-                      <a:off x="0" y="0"/>
-                      <a:ext cx="5943600" cy="4366260"/>
-                    </a:xfrm>
-                    <a:prstGeom prst="rect">
-                      <a:avLst/>
-                    </a:prstGeom>
-                  </pic:spPr>
-                </pic:pic>
-              </a:graphicData>
-            </a:graphic>
-          </wp:inline>
-        </w:drawing>
-      </w:r>
-    </w:p>
-    <w:p>
-      <w:pPr>
-        <w:pStyle w:val="ListParagraph"/>
-      </w:pPr>
-      <w:r>
-        <w:rPr>
-          <w:noProof/>
-        </w:rPr>
-        <w:lastRenderedPageBreak/>
-        <w:drawing>
-          <wp:inline distT="0" distB="0" distL="0" distR="0" wp14:anchorId="715B3D9F" wp14:editId="13F9048C">
-            <wp:extent cx="5943600" cy="4954270"/>
-            <wp:effectExtent l="0" t="0" r="0" b="0"/>
-            <wp:docPr id="12" name="Picture 12"/>
-            <wp:cNvGraphicFramePr>
-              <a:graphicFrameLocks xmlns:a="http://schemas.openxmlformats.org/drawingml/2006/main" noChangeAspect="1"/>
-            </wp:cNvGraphicFramePr>
-            <a:graphic xmlns:a="http://schemas.openxmlformats.org/drawingml/2006/main">
-              <a:graphicData uri="http://schemas.openxmlformats.org/drawingml/2006/picture">
-                <pic:pic xmlns:pic="http://schemas.openxmlformats.org/drawingml/2006/picture">
-                  <pic:nvPicPr>
-                    <pic:cNvPr id="1" name=""/>
-                    <pic:cNvPicPr/>
-                  </pic:nvPicPr>
-                  <pic:blipFill>
-                    <a:blip r:embed="rId14"/>
-                    <a:stretch>
-                      <a:fillRect/>
-                    </a:stretch>
-                  </pic:blipFill>
-                  <pic:spPr>
-                    <a:xfrm>
-                      <a:off x="0" y="0"/>
-                      <a:ext cx="5943600" cy="4954270"/>
-                    </a:xfrm>
-                    <a:prstGeom prst="rect">
-                      <a:avLst/>
-                    </a:prstGeom>
-                  </pic:spPr>
-                </pic:pic>
-              </a:graphicData>
-            </a:graphic>
-          </wp:inline>
-        </w:drawing>
-      </w:r>
-    </w:p>
-    <w:p>
-      <w:pPr>
-        <w:pStyle w:val="ListParagraph"/>
-        <w:numPr>
-          <w:ilvl w:val="0"/>
-          <w:numId w:val="2"/>
-        </w:numPr>
-      </w:pPr>
-      <w:r>
-        <w:t>Upload this file to the appropriate link in Moodle.</w:t>
-      </w:r>
-    </w:p>
-    <w:p>
-      <w:pPr>
-        <w:pStyle w:val="ListParagraph"/>
-        <w:ind w:left="360"/>
-      </w:pPr>
-    </w:p>
-    <w:p>
-      <w:pPr>
-        <w:pStyle w:val="ListParagraph"/>
-        <w:ind w:left="360"/>
-      </w:pPr>
-    </w:p>
+    <w:p/>
     <w:sectPr>
       <w:pgSz w:w="12240" w:h="15840"/>
       <w:pgMar w:top="1440" w:right="1440" w:bottom="1440" w:left="1440" w:header="720" w:footer="720" w:gutter="0"/>
@@ -954,103 +556,20 @@
 <file path=word/numbering.xml><?xml version="1.0" encoding="utf-8"?>
 <w:numbering xmlns:wpc="http://schemas.microsoft.com/office/word/2010/wordprocessingCanvas" xmlns:cx="http://schemas.microsoft.com/office/drawing/2014/chartex" xmlns:cx1="http://schemas.microsoft.com/office/drawing/2015/9/8/chartex" xmlns:cx2="http://schemas.microsoft.com/office/drawing/2015/10/21/chartex" xmlns:cx3="http://schemas.microsoft.com/office/drawing/2016/5/9/chartex" xmlns:cx4="http://schemas.microsoft.com/office/drawing/2016/5/10/chartex" xmlns:cx5="http://schemas.microsoft.com/office/drawing/2016/5/11/chartex" xmlns:cx6="http://schemas.microsoft.com/office/drawing/2016/5/12/chartex" xmlns:cx7="http://schemas.microsoft.com/office/drawing/2016/5/13/chartex" xmlns:cx8="http://schemas.microsoft.com/office/drawing/2016/5/14/chartex" xmlns:mc="http://schemas.openxmlformats.org/markup-compatibility/2006" xmlns:aink="http://schemas.microsoft.com/office/drawing/2016/ink" xmlns:am3d="http://schemas.microsoft.com/office/drawing/2017/model3d" xmlns:o="urn:schemas-microsoft-com:office:office" xmlns:r="http://schemas.openxmlformats.org/officeDocument/2006/relationships" xmlns:m="http://schemas.openxmlformats.org/officeDocument/2006/math" xmlns:v="urn:schemas-microsoft-com:vml" xmlns:wp14="http://schemas.microsoft.com/office/word/2010/wordprocessingDrawing" xmlns:wp="http://schemas.openxmlformats.org/drawingml/2006/wordprocessingDrawing" xmlns:w10="urn:schemas-microsoft-com:office:word" xmlns:w="http://schemas.openxmlformats.org/wordprocessingml/2006/main" xmlns:w14="http://schemas.microsoft.com/office/word/2010/wordml" xmlns:w15="http://schemas.microsoft.com/office/word/2012/wordml" xmlns:w16cex="http://schemas.microsoft.com/office/word/2018/wordml/cex" xmlns:w16cid="http://schemas.microsoft.com/office/word/2016/wordml/cid" xmlns:w16="http://schemas.microsoft.com/office/word/2018/wordml" xmlns:w16se="http://schemas.microsoft.com/office/word/2015/wordml/symex" xmlns:wpg="http://schemas.microsoft.com/office/word/2010/wordprocessingGroup" xmlns:wpi="http://schemas.microsoft.com/office/word/2010/wordprocessingInk" xmlns:wne="http://schemas.microsoft.com/office/word/2006/wordml" xmlns:wps="http://schemas.microsoft.com/office/word/2010/wordprocessingShape" mc:Ignorable="w14 w15 w16se w16cid w16 w16cex wp14">
   <w:abstractNum w:abstractNumId="0" w15:restartNumberingAfterBreak="0">
-    <w:nsid w:val="041E2167"/>
-    <w:multiLevelType w:val="multilevel"/>
-    <w:tmpl w:val="0409001D"/>
-    <w:lvl w:ilvl="0">
+    <w:nsid w:val="052E5361"/>
+    <w:multiLevelType w:val="hybridMultilevel"/>
+    <w:tmpl w:val="94064182"/>
+    <w:lvl w:ilvl="0" w:tplc="04090011">
       <w:start w:val="1"/>
       <w:numFmt w:val="decimal"/>
       <w:lvlText w:val="%1)"/>
       <w:lvlJc w:val="left"/>
       <w:pPr>
-        <w:ind w:left="360" w:hanging="360"/>
-      </w:pPr>
-    </w:lvl>
-    <w:lvl w:ilvl="1">
-      <w:start w:val="1"/>
-      <w:numFmt w:val="lowerLetter"/>
-      <w:lvlText w:val="%2)"/>
-      <w:lvlJc w:val="left"/>
-      <w:pPr>
         <w:ind w:left="720" w:hanging="360"/>
       </w:pPr>
-    </w:lvl>
-    <w:lvl w:ilvl="2">
-      <w:start w:val="1"/>
-      <w:numFmt w:val="lowerRoman"/>
-      <w:lvlText w:val="%3)"/>
-      <w:lvlJc w:val="left"/>
-      <w:pPr>
-        <w:ind w:left="1080" w:hanging="360"/>
-      </w:pPr>
-    </w:lvl>
-    <w:lvl w:ilvl="3">
-      <w:start w:val="1"/>
-      <w:numFmt w:val="decimal"/>
-      <w:lvlText w:val="(%4)"/>
-      <w:lvlJc w:val="left"/>
-      <w:pPr>
-        <w:ind w:left="1440" w:hanging="360"/>
-      </w:pPr>
-    </w:lvl>
-    <w:lvl w:ilvl="4">
-      <w:start w:val="1"/>
-      <w:numFmt w:val="lowerLetter"/>
-      <w:lvlText w:val="(%5)"/>
-      <w:lvlJc w:val="left"/>
-      <w:pPr>
-        <w:ind w:left="1800" w:hanging="360"/>
-      </w:pPr>
-    </w:lvl>
-    <w:lvl w:ilvl="5">
-      <w:start w:val="1"/>
-      <w:numFmt w:val="lowerRoman"/>
-      <w:lvlText w:val="(%6)"/>
-      <w:lvlJc w:val="left"/>
-      <w:pPr>
-        <w:ind w:left="2160" w:hanging="360"/>
-      </w:pPr>
-    </w:lvl>
-    <w:lvl w:ilvl="6">
-      <w:start w:val="1"/>
-      <w:numFmt w:val="decimal"/>
-      <w:lvlText w:val="%7."/>
-      <w:lvlJc w:val="left"/>
-      <w:pPr>
-        <w:ind w:left="2520" w:hanging="360"/>
-      </w:pPr>
-    </w:lvl>
-    <w:lvl w:ilvl="7">
-      <w:start w:val="1"/>
-      <w:numFmt w:val="lowerLetter"/>
-      <w:lvlText w:val="%8."/>
-      <w:lvlJc w:val="left"/>
-      <w:pPr>
-        <w:ind w:left="2880" w:hanging="360"/>
-      </w:pPr>
-    </w:lvl>
-    <w:lvl w:ilvl="8">
-      <w:start w:val="1"/>
-      <w:numFmt w:val="lowerRoman"/>
-      <w:lvlText w:val="%9."/>
-      <w:lvlJc w:val="left"/>
-      <w:pPr>
-        <w:ind w:left="3240" w:hanging="360"/>
-      </w:pPr>
-    </w:lvl>
-  </w:abstractNum>
-  <w:abstractNum w:abstractNumId="1" w15:restartNumberingAfterBreak="0">
-    <w:nsid w:val="26B10645"/>
-    <w:multiLevelType w:val="hybridMultilevel"/>
-    <w:tmpl w:val="5160278E"/>
-    <w:lvl w:ilvl="0" w:tplc="04090017">
-      <w:start w:val="1"/>
-      <w:numFmt w:val="lowerLetter"/>
-      <w:lvlText w:val="%1)"/>
-      <w:lvlJc w:val="left"/>
-      <w:pPr>
-        <w:ind w:left="720" w:hanging="360"/>
-      </w:pPr>
+      <w:rPr>
+        <w:rFonts w:hint="default"/>
+      </w:rPr>
     </w:lvl>
     <w:lvl w:ilvl="1" w:tplc="04090019" w:tentative="1">
       <w:start w:val="1"/>
@@ -1127,9 +646,6 @@
   </w:abstractNum>
   <w:num w:numId="1">
     <w:abstractNumId w:val="0"/>
-  </w:num>
-  <w:num w:numId="2">
-    <w:abstractNumId w:val="1"/>
   </w:num>
 </w:numbering>
 </file>
@@ -1556,53 +1072,12 @@
     <w:semiHidden/>
     <w:unhideWhenUsed/>
   </w:style>
-  <w:style w:type="paragraph" w:styleId="IntenseQuote">
-    <w:name w:val="Intense Quote"/>
-    <w:basedOn w:val="Normal"/>
-    <w:next w:val="Normal"/>
-    <w:link w:val="IntenseQuoteChar"/>
-    <w:uiPriority w:val="30"/>
-    <w:qFormat/>
-    <w:rsid w:val="00E63644"/>
-    <w:pPr>
-      <w:pBdr>
-        <w:bottom w:val="single" w:sz="4" w:space="1" w:color="5B9BD5" w:themeColor="accent1"/>
-      </w:pBdr>
-      <w:spacing w:before="100" w:beforeAutospacing="1" w:after="240" w:line="240" w:lineRule="auto"/>
-      <w:ind w:left="720"/>
-    </w:pPr>
-    <w:rPr>
-      <w:rFonts w:asciiTheme="majorHAnsi" w:eastAsiaTheme="majorEastAsia" w:hAnsiTheme="majorHAnsi" w:cstheme="majorBidi"/>
-      <w:b/>
-      <w:i/>
-      <w:color w:val="5B9BD5" w:themeColor="accent1"/>
-      <w:spacing w:val="-6"/>
-      <w:sz w:val="24"/>
-      <w:szCs w:val="32"/>
-    </w:rPr>
-  </w:style>
-  <w:style w:type="character" w:customStyle="1" w:styleId="IntenseQuoteChar">
-    <w:name w:val="Intense Quote Char"/>
-    <w:basedOn w:val="DefaultParagraphFont"/>
-    <w:link w:val="IntenseQuote"/>
-    <w:uiPriority w:val="30"/>
-    <w:rsid w:val="00E63644"/>
-    <w:rPr>
-      <w:rFonts w:asciiTheme="majorHAnsi" w:eastAsiaTheme="majorEastAsia" w:hAnsiTheme="majorHAnsi" w:cstheme="majorBidi"/>
-      <w:b/>
-      <w:i/>
-      <w:color w:val="5B9BD5" w:themeColor="accent1"/>
-      <w:spacing w:val="-6"/>
-      <w:sz w:val="24"/>
-      <w:szCs w:val="32"/>
-    </w:rPr>
-  </w:style>
   <w:style w:type="paragraph" w:styleId="ListParagraph">
     <w:name w:val="List Paragraph"/>
     <w:basedOn w:val="Normal"/>
     <w:uiPriority w:val="34"/>
     <w:qFormat/>
-    <w:rsid w:val="00B633BA"/>
+    <w:rsid w:val="00853DC6"/>
     <w:pPr>
       <w:ind w:left="720"/>
       <w:contextualSpacing/>

</xml_diff>